<commit_message>
Change location of Weekly Report
</commit_message>
<xml_diff>
--- a/week4/Weekly Report.docx
+++ b/week4/Weekly Report.docx
@@ -59,7 +59,13 @@
         </w:r>
       </w:hyperlink>
       <w:r>
-        <w:t xml:space="preserve"> and other subpages for proof.)</w:t>
+        <w:t xml:space="preserve"> and subpage</w:t>
+      </w:r>
+      <w:r>
+        <w:t>s</w:t>
+      </w:r>
+      <w:r>
+        <w:t>.)</w:t>
       </w:r>
     </w:p>
     <w:p/>

</xml_diff>